<commit_message>
Actualizacion al documento de requerimientos
</commit_message>
<xml_diff>
--- a/Requerimientos/Requerimientos_ProyectoIntegrador.docx
+++ b/Requerimientos/Requerimientos_ProyectoIntegrador.docx
@@ -4,14 +4,52 @@
   <w:body>
     <w:p>
       <w:pPr>
-        <w:rPr>
+        <w:jc w:val="center"/>
+        <w:rPr>
+          <w:b/>
+          <w:sz w:val="28"/>
+          <w:szCs w:val="28"/>
           <w:lang w:val="es-MX"/>
         </w:rPr>
       </w:pPr>
       <w:r>
         <w:rPr>
+          <w:b/>
+          <w:sz w:val="28"/>
+          <w:szCs w:val="28"/>
           <w:lang w:val="es-MX"/>
         </w:rPr>
+        <w:t>DIPLOMADO EN SOFTWARE EMBEBIDO</w:t>
+      </w:r>
+    </w:p>
+    <w:p>
+      <w:pPr>
+        <w:jc w:val="center"/>
+        <w:rPr>
+          <w:b/>
+          <w:sz w:val="28"/>
+          <w:szCs w:val="28"/>
+          <w:lang w:val="es-MX"/>
+        </w:rPr>
+      </w:pPr>
+    </w:p>
+    <w:p>
+      <w:pPr>
+        <w:jc w:val="center"/>
+        <w:rPr>
+          <w:b/>
+          <w:sz w:val="28"/>
+          <w:szCs w:val="28"/>
+          <w:lang w:val="es-MX"/>
+        </w:rPr>
+      </w:pPr>
+      <w:r>
+        <w:rPr>
+          <w:b/>
+          <w:sz w:val="28"/>
+          <w:szCs w:val="28"/>
+          <w:lang w:val="es-MX"/>
+        </w:rPr>
         <w:t>PROYECTO INTEGRADOR</w:t>
       </w:r>
     </w:p>
@@ -25,17 +63,1652 @@
     <w:p>
       <w:pPr>
         <w:rPr>
+          <w:b/>
           <w:lang w:val="es-MX"/>
         </w:rPr>
       </w:pPr>
       <w:r>
         <w:rPr>
+          <w:b/>
           <w:lang w:val="es-MX"/>
         </w:rPr>
-        <w:t>REQUERIMIENTOS</w:t>
-      </w:r>
+        <w:t>SYS.1 Redacción de Requisitos</w:t>
+      </w:r>
+    </w:p>
+    <w:p>
+      <w:pPr>
+        <w:rPr>
+          <w:lang w:val="es-MX"/>
+        </w:rPr>
+      </w:pPr>
+    </w:p>
+    <w:p>
+      <w:pPr>
+        <w:rPr>
+          <w:b/>
+          <w:lang w:val="es-MX"/>
+        </w:rPr>
+      </w:pPr>
+      <w:r>
+        <w:rPr>
+          <w:b/>
+          <w:lang w:val="es-MX"/>
+        </w:rPr>
+        <w:t>SYS.1.1 Administración de Riesgos</w:t>
+      </w:r>
+    </w:p>
+    <w:p>
+      <w:pPr>
+        <w:rPr>
+          <w:lang w:val="es-MX"/>
+        </w:rPr>
+      </w:pPr>
+    </w:p>
+    <w:p>
+      <w:pPr>
+        <w:numPr>
+          <w:ilvl w:val="0"/>
+          <w:numId w:val="1"/>
+        </w:numPr>
+        <w:rPr>
+          <w:color w:val="808080" w:themeColor="background1" w:themeShade="80"/>
+        </w:rPr>
+      </w:pPr>
+      <w:r>
+        <w:rPr>
+          <w:color w:val="808080" w:themeColor="background1" w:themeShade="80"/>
+        </w:rPr>
+        <w:t>Project risks identified and prioritized</w:t>
+      </w:r>
+    </w:p>
+    <w:p>
+      <w:pPr>
+        <w:numPr>
+          <w:ilvl w:val="0"/>
+          <w:numId w:val="1"/>
+        </w:numPr>
+        <w:rPr>
+          <w:color w:val="808080" w:themeColor="background1" w:themeShade="80"/>
+        </w:rPr>
+      </w:pPr>
+      <w:r>
+        <w:rPr>
+          <w:color w:val="808080" w:themeColor="background1" w:themeShade="80"/>
+        </w:rPr>
+        <w:t>Mechanism to track the risk</w:t>
+      </w:r>
+    </w:p>
+    <w:p>
+      <w:pPr>
+        <w:numPr>
+          <w:ilvl w:val="0"/>
+          <w:numId w:val="1"/>
+        </w:numPr>
+        <w:rPr>
+          <w:color w:val="808080" w:themeColor="background1" w:themeShade="80"/>
+        </w:rPr>
+      </w:pPr>
+      <w:r>
+        <w:rPr>
+          <w:color w:val="808080" w:themeColor="background1" w:themeShade="80"/>
+        </w:rPr>
+        <w:t>Threshold criteria to identify when corrective action required</w:t>
+      </w:r>
+    </w:p>
+    <w:p>
+      <w:pPr>
+        <w:numPr>
+          <w:ilvl w:val="0"/>
+          <w:numId w:val="1"/>
+        </w:numPr>
+        <w:rPr>
+          <w:color w:val="808080" w:themeColor="background1" w:themeShade="80"/>
+        </w:rPr>
+      </w:pPr>
+      <w:r>
+        <w:rPr>
+          <w:color w:val="808080" w:themeColor="background1" w:themeShade="80"/>
+        </w:rPr>
+        <w:t>Proposed ways to mitigate risks:</w:t>
+      </w:r>
+    </w:p>
+    <w:p>
+      <w:pPr>
+        <w:numPr>
+          <w:ilvl w:val="1"/>
+          <w:numId w:val="1"/>
+        </w:numPr>
+        <w:rPr>
+          <w:color w:val="808080" w:themeColor="background1" w:themeShade="80"/>
+        </w:rPr>
+      </w:pPr>
+      <w:r>
+        <w:rPr>
+          <w:color w:val="808080" w:themeColor="background1" w:themeShade="80"/>
+        </w:rPr>
+        <w:t>risk mitigator</w:t>
+      </w:r>
+    </w:p>
+    <w:p>
+      <w:pPr>
+        <w:numPr>
+          <w:ilvl w:val="1"/>
+          <w:numId w:val="1"/>
+        </w:numPr>
+        <w:rPr>
+          <w:color w:val="808080" w:themeColor="background1" w:themeShade="80"/>
+        </w:rPr>
+      </w:pPr>
+      <w:r>
+        <w:rPr>
+          <w:color w:val="808080" w:themeColor="background1" w:themeShade="80"/>
+        </w:rPr>
+        <w:t>work around</w:t>
+      </w:r>
+    </w:p>
+    <w:p>
+      <w:pPr>
+        <w:numPr>
+          <w:ilvl w:val="1"/>
+          <w:numId w:val="1"/>
+        </w:numPr>
+        <w:rPr>
+          <w:color w:val="808080" w:themeColor="background1" w:themeShade="80"/>
+        </w:rPr>
+      </w:pPr>
+      <w:r>
+        <w:rPr>
+          <w:color w:val="808080" w:themeColor="background1" w:themeShade="80"/>
+        </w:rPr>
+        <w:t>corrective actions activities/tasks</w:t>
+      </w:r>
+    </w:p>
+    <w:p>
+      <w:pPr>
+        <w:numPr>
+          <w:ilvl w:val="1"/>
+          <w:numId w:val="1"/>
+        </w:numPr>
+        <w:rPr>
+          <w:color w:val="808080" w:themeColor="background1" w:themeShade="80"/>
+        </w:rPr>
+      </w:pPr>
+      <w:r>
+        <w:rPr>
+          <w:color w:val="808080" w:themeColor="background1" w:themeShade="80"/>
+        </w:rPr>
+        <w:t>monitoring criteria</w:t>
+      </w:r>
+    </w:p>
+    <w:p>
+      <w:pPr>
+        <w:numPr>
+          <w:ilvl w:val="1"/>
+          <w:numId w:val="1"/>
+        </w:numPr>
+        <w:rPr>
+          <w:color w:val="808080" w:themeColor="background1" w:themeShade="80"/>
+        </w:rPr>
+      </w:pPr>
+      <w:r>
+        <w:rPr>
+          <w:color w:val="808080" w:themeColor="background1" w:themeShade="80"/>
+        </w:rPr>
+        <w:t>mechanisms to measure risk</w:t>
+      </w:r>
+    </w:p>
+    <w:p>
+      <w:pPr>
+        <w:rPr>
+          <w:lang w:val="es-MX"/>
+        </w:rPr>
+      </w:pPr>
+    </w:p>
+    <w:p>
+      <w:pPr>
+        <w:rPr>
+          <w:b/>
+          <w:lang w:val="es-MX"/>
+        </w:rPr>
+      </w:pPr>
+      <w:r>
+        <w:rPr>
+          <w:b/>
+          <w:lang w:val="es-MX"/>
+        </w:rPr>
+        <w:t>SYS.1.2 Mitigación de Riesgos</w:t>
+      </w:r>
+    </w:p>
+    <w:p>
+      <w:pPr>
+        <w:rPr>
+          <w:lang w:val="es-MX"/>
+        </w:rPr>
+      </w:pPr>
+    </w:p>
+    <w:p>
+      <w:pPr>
+        <w:numPr>
+          <w:ilvl w:val="0"/>
+          <w:numId w:val="2"/>
+        </w:numPr>
+        <w:rPr>
+          <w:color w:val="808080" w:themeColor="background1" w:themeShade="80"/>
+        </w:rPr>
+      </w:pPr>
+      <w:r>
+        <w:rPr>
+          <w:color w:val="808080" w:themeColor="background1" w:themeShade="80"/>
+        </w:rPr>
+        <w:t>Planned risk treatment activities and tasks:</w:t>
+      </w:r>
+    </w:p>
+    <w:p>
+      <w:pPr>
+        <w:numPr>
+          <w:ilvl w:val="1"/>
+          <w:numId w:val="2"/>
+        </w:numPr>
+        <w:rPr>
+          <w:color w:val="808080" w:themeColor="background1" w:themeShade="80"/>
+        </w:rPr>
+      </w:pPr>
+      <w:r>
+        <w:rPr>
+          <w:color w:val="808080" w:themeColor="background1" w:themeShade="80"/>
+        </w:rPr>
+        <w:t>describes the specifics of the risk treatment selected for a risk or combination of risks found to be unacceptable</w:t>
+      </w:r>
+    </w:p>
+    <w:p>
+      <w:pPr>
+        <w:numPr>
+          <w:ilvl w:val="1"/>
+          <w:numId w:val="2"/>
+        </w:numPr>
+        <w:rPr>
+          <w:color w:val="808080" w:themeColor="background1" w:themeShade="80"/>
+        </w:rPr>
+      </w:pPr>
+      <w:r>
+        <w:rPr>
+          <w:color w:val="808080" w:themeColor="background1" w:themeShade="80"/>
+        </w:rPr>
+        <w:t>describes any difficulties that may be found in implementing the treatment</w:t>
+      </w:r>
+    </w:p>
+    <w:p>
+      <w:pPr>
+        <w:numPr>
+          <w:ilvl w:val="0"/>
+          <w:numId w:val="2"/>
+        </w:numPr>
+        <w:rPr>
+          <w:color w:val="808080" w:themeColor="background1" w:themeShade="80"/>
+        </w:rPr>
+      </w:pPr>
+      <w:r>
+        <w:rPr>
+          <w:color w:val="808080" w:themeColor="background1" w:themeShade="80"/>
+        </w:rPr>
+        <w:t>Treatment schedule</w:t>
+      </w:r>
+    </w:p>
+    <w:p>
+      <w:pPr>
+        <w:numPr>
+          <w:ilvl w:val="0"/>
+          <w:numId w:val="2"/>
+        </w:numPr>
+        <w:rPr>
+          <w:color w:val="808080" w:themeColor="background1" w:themeShade="80"/>
+        </w:rPr>
+      </w:pPr>
+      <w:r>
+        <w:rPr>
+          <w:color w:val="808080" w:themeColor="background1" w:themeShade="80"/>
+        </w:rPr>
+        <w:t>Treatment resources and their allocation</w:t>
+      </w:r>
+    </w:p>
+    <w:p>
+      <w:pPr>
+        <w:numPr>
+          <w:ilvl w:val="0"/>
+          <w:numId w:val="2"/>
+        </w:numPr>
+        <w:rPr>
+          <w:color w:val="808080" w:themeColor="background1" w:themeShade="80"/>
+        </w:rPr>
+      </w:pPr>
+      <w:r>
+        <w:rPr>
+          <w:color w:val="808080" w:themeColor="background1" w:themeShade="80"/>
+        </w:rPr>
+        <w:t>Responsibilities and authority:</w:t>
+      </w:r>
+    </w:p>
+    <w:p>
+      <w:pPr>
+        <w:numPr>
+          <w:ilvl w:val="1"/>
+          <w:numId w:val="2"/>
+        </w:numPr>
+        <w:rPr>
+          <w:color w:val="808080" w:themeColor="background1" w:themeShade="80"/>
+        </w:rPr>
+      </w:pPr>
+      <w:r>
+        <w:rPr>
+          <w:color w:val="808080" w:themeColor="background1" w:themeShade="80"/>
+        </w:rPr>
+        <w:t>describes who is responsible for ensuring that the treatment is being implemented and their authority</w:t>
+      </w:r>
+    </w:p>
+    <w:p>
+      <w:pPr>
+        <w:numPr>
+          <w:ilvl w:val="0"/>
+          <w:numId w:val="2"/>
+        </w:numPr>
+        <w:rPr>
+          <w:color w:val="808080" w:themeColor="background1" w:themeShade="80"/>
+        </w:rPr>
+      </w:pPr>
+      <w:r>
+        <w:rPr>
+          <w:color w:val="808080" w:themeColor="background1" w:themeShade="80"/>
+        </w:rPr>
+        <w:t>Treatment control measures:</w:t>
+      </w:r>
+    </w:p>
+    <w:p>
+      <w:pPr>
+        <w:numPr>
+          <w:ilvl w:val="1"/>
+          <w:numId w:val="2"/>
+        </w:numPr>
+        <w:rPr>
+          <w:color w:val="808080" w:themeColor="background1" w:themeShade="80"/>
+        </w:rPr>
+      </w:pPr>
+      <w:r>
+        <w:rPr>
+          <w:color w:val="808080" w:themeColor="background1" w:themeShade="80"/>
+        </w:rPr>
+        <w:t>defines the measures that will be used to evaluate the effectiveness of the risk treatment</w:t>
+      </w:r>
+    </w:p>
+    <w:p>
+      <w:pPr>
+        <w:numPr>
+          <w:ilvl w:val="0"/>
+          <w:numId w:val="2"/>
+        </w:numPr>
+        <w:rPr>
+          <w:color w:val="808080" w:themeColor="background1" w:themeShade="80"/>
+        </w:rPr>
+      </w:pPr>
+      <w:r>
+        <w:rPr>
+          <w:color w:val="808080" w:themeColor="background1" w:themeShade="80"/>
+        </w:rPr>
+        <w:t>Treatment cost</w:t>
+      </w:r>
+    </w:p>
+    <w:p>
+      <w:pPr>
+        <w:numPr>
+          <w:ilvl w:val="0"/>
+          <w:numId w:val="2"/>
+        </w:numPr>
+        <w:rPr>
+          <w:color w:val="808080" w:themeColor="background1" w:themeShade="80"/>
+        </w:rPr>
+      </w:pPr>
+      <w:r>
+        <w:rPr>
+          <w:color w:val="808080" w:themeColor="background1" w:themeShade="80"/>
+        </w:rPr>
+        <w:t>Interfaces among parties involved:</w:t>
+      </w:r>
+    </w:p>
+    <w:p>
+      <w:pPr>
+        <w:numPr>
+          <w:ilvl w:val="1"/>
+          <w:numId w:val="2"/>
+        </w:numPr>
+        <w:rPr>
+          <w:color w:val="808080" w:themeColor="background1" w:themeShade="80"/>
+        </w:rPr>
+      </w:pPr>
+      <w:r>
+        <w:rPr>
+          <w:color w:val="808080" w:themeColor="background1" w:themeShade="80"/>
+        </w:rPr>
+        <w:t>describes any coordination among stakeholders or with the project’s master plan that must occur for the treatment to be properly implemented</w:t>
+      </w:r>
+    </w:p>
+    <w:p>
+      <w:pPr>
+        <w:numPr>
+          <w:ilvl w:val="0"/>
+          <w:numId w:val="2"/>
+        </w:numPr>
+        <w:rPr>
+          <w:color w:val="808080" w:themeColor="background1" w:themeShade="80"/>
+        </w:rPr>
+      </w:pPr>
+      <w:r>
+        <w:rPr>
+          <w:color w:val="808080" w:themeColor="background1" w:themeShade="80"/>
+        </w:rPr>
+        <w:t>Environment/infrastructure:</w:t>
+      </w:r>
+    </w:p>
+    <w:p>
+      <w:pPr>
+        <w:numPr>
+          <w:ilvl w:val="1"/>
+          <w:numId w:val="2"/>
+        </w:numPr>
+        <w:rPr>
+          <w:color w:val="808080" w:themeColor="background1" w:themeShade="80"/>
+        </w:rPr>
+      </w:pPr>
+      <w:r>
+        <w:rPr>
+          <w:color w:val="808080" w:themeColor="background1" w:themeShade="80"/>
+        </w:rPr>
+        <w:t>describes any environmental or infrastructure requirements or impacts (e.g., safety or security impacts that the treatment may have)</w:t>
+      </w:r>
+    </w:p>
+    <w:p>
+      <w:pPr>
+        <w:numPr>
+          <w:ilvl w:val="0"/>
+          <w:numId w:val="2"/>
+        </w:numPr>
+        <w:rPr>
+          <w:color w:val="808080" w:themeColor="background1" w:themeShade="80"/>
+        </w:rPr>
+      </w:pPr>
+      <w:r>
+        <w:rPr>
+          <w:color w:val="808080" w:themeColor="background1" w:themeShade="80"/>
+        </w:rPr>
+        <w:t>Risk treatment plan change procedures and history</w:t>
+      </w:r>
+    </w:p>
+    <w:p/>
+    <w:p>
+      <w:pPr>
+        <w:rPr>
+          <w:b/>
+        </w:rPr>
+      </w:pPr>
+      <w:r>
+        <w:rPr>
+          <w:b/>
+        </w:rPr>
+        <w:t xml:space="preserve">SYS.1.3 </w:t>
+      </w:r>
+      <w:proofErr w:type="spellStart"/>
+      <w:r>
+        <w:rPr>
+          <w:b/>
+        </w:rPr>
+        <w:t>Registro</w:t>
+      </w:r>
+      <w:proofErr w:type="spellEnd"/>
+      <w:r>
+        <w:rPr>
+          <w:b/>
+        </w:rPr>
+        <w:t xml:space="preserve"> de </w:t>
+      </w:r>
+      <w:proofErr w:type="spellStart"/>
+      <w:r>
+        <w:rPr>
+          <w:b/>
+        </w:rPr>
+        <w:t>Comunicación</w:t>
+      </w:r>
+      <w:proofErr w:type="spellEnd"/>
+    </w:p>
+    <w:p/>
+    <w:p>
+      <w:pPr>
+        <w:numPr>
+          <w:ilvl w:val="0"/>
+          <w:numId w:val="3"/>
+        </w:numPr>
+      </w:pPr>
+      <w:r>
+        <w:t>All forms of interpersonal communication including:</w:t>
+      </w:r>
+    </w:p>
+    <w:p>
+      <w:pPr>
+        <w:numPr>
+          <w:ilvl w:val="1"/>
+          <w:numId w:val="2"/>
+        </w:numPr>
+      </w:pPr>
+      <w:r>
+        <w:t>letters</w:t>
+      </w:r>
+    </w:p>
+    <w:p>
+      <w:pPr>
+        <w:numPr>
+          <w:ilvl w:val="1"/>
+          <w:numId w:val="2"/>
+        </w:numPr>
+      </w:pPr>
+      <w:r>
+        <w:t>faxes</w:t>
+      </w:r>
+    </w:p>
+    <w:p>
+      <w:pPr>
+        <w:numPr>
+          <w:ilvl w:val="1"/>
+          <w:numId w:val="2"/>
+        </w:numPr>
+      </w:pPr>
+      <w:r>
+        <w:lastRenderedPageBreak/>
+        <w:t>e-mails</w:t>
+      </w:r>
+    </w:p>
+    <w:p>
+      <w:pPr>
+        <w:numPr>
+          <w:ilvl w:val="1"/>
+          <w:numId w:val="2"/>
+        </w:numPr>
+      </w:pPr>
+      <w:r>
+        <w:t>voice recordings</w:t>
+      </w:r>
+    </w:p>
+    <w:p>
+      <w:pPr>
+        <w:numPr>
+          <w:ilvl w:val="1"/>
+          <w:numId w:val="2"/>
+        </w:numPr>
+      </w:pPr>
+      <w:r>
+        <w:t>podcast</w:t>
+      </w:r>
+    </w:p>
+    <w:p>
+      <w:pPr>
+        <w:numPr>
+          <w:ilvl w:val="1"/>
+          <w:numId w:val="2"/>
+        </w:numPr>
+      </w:pPr>
+      <w:r>
+        <w:t>blog</w:t>
+      </w:r>
+    </w:p>
+    <w:p>
+      <w:pPr>
+        <w:numPr>
+          <w:ilvl w:val="1"/>
+          <w:numId w:val="2"/>
+        </w:numPr>
+      </w:pPr>
+      <w:r>
+        <w:t>videos</w:t>
+      </w:r>
+    </w:p>
+    <w:p>
+      <w:pPr>
+        <w:numPr>
+          <w:ilvl w:val="1"/>
+          <w:numId w:val="2"/>
+        </w:numPr>
+      </w:pPr>
+      <w:r>
+        <w:t>forum</w:t>
+      </w:r>
+    </w:p>
+    <w:p>
+      <w:pPr>
+        <w:numPr>
+          <w:ilvl w:val="1"/>
+          <w:numId w:val="2"/>
+        </w:numPr>
+      </w:pPr>
+      <w:r>
+        <w:t>live chat</w:t>
+      </w:r>
+    </w:p>
+    <w:p>
+      <w:pPr>
+        <w:numPr>
+          <w:ilvl w:val="1"/>
+          <w:numId w:val="2"/>
+        </w:numPr>
+      </w:pPr>
+      <w:r>
+        <w:t>wikis</w:t>
+      </w:r>
+    </w:p>
+    <w:p/>
+    <w:p>
+      <w:pPr>
+        <w:rPr>
+          <w:b/>
+        </w:rPr>
+      </w:pPr>
+      <w:r>
+        <w:rPr>
+          <w:b/>
+        </w:rPr>
+        <w:t xml:space="preserve">SYS.1.4 </w:t>
+      </w:r>
+      <w:proofErr w:type="spellStart"/>
+      <w:r>
+        <w:rPr>
+          <w:b/>
+        </w:rPr>
+        <w:t>Revisiones</w:t>
+      </w:r>
+      <w:proofErr w:type="spellEnd"/>
+    </w:p>
+    <w:p/>
+    <w:p>
+      <w:pPr>
+        <w:numPr>
+          <w:ilvl w:val="0"/>
+          <w:numId w:val="2"/>
+        </w:numPr>
+      </w:pPr>
+      <w:r>
+        <w:t>Provides the context information about the review:</w:t>
+      </w:r>
+    </w:p>
+    <w:p>
+      <w:pPr>
+        <w:numPr>
+          <w:ilvl w:val="1"/>
+          <w:numId w:val="2"/>
+        </w:numPr>
+      </w:pPr>
+      <w:r>
+        <w:t>what was reviewed</w:t>
+      </w:r>
+    </w:p>
+    <w:p>
+      <w:pPr>
+        <w:numPr>
+          <w:ilvl w:val="1"/>
+          <w:numId w:val="2"/>
+        </w:numPr>
+      </w:pPr>
+      <w:r>
+        <w:t>lists reviewers who attended</w:t>
+      </w:r>
+    </w:p>
+    <w:p>
+      <w:pPr>
+        <w:numPr>
+          <w:ilvl w:val="1"/>
+          <w:numId w:val="2"/>
+        </w:numPr>
+      </w:pPr>
+      <w:r>
+        <w:t>status of the review</w:t>
+      </w:r>
+    </w:p>
+    <w:p>
+      <w:pPr>
+        <w:numPr>
+          <w:ilvl w:val="0"/>
+          <w:numId w:val="2"/>
+        </w:numPr>
+      </w:pPr>
+      <w:r>
+        <w:t>Provides information about the coverage of the review:</w:t>
+      </w:r>
+    </w:p>
+    <w:p>
+      <w:pPr>
+        <w:numPr>
+          <w:ilvl w:val="1"/>
+          <w:numId w:val="2"/>
+        </w:numPr>
+      </w:pPr>
+      <w:r>
+        <w:t>check-lists</w:t>
+      </w:r>
+    </w:p>
+    <w:p>
+      <w:pPr>
+        <w:numPr>
+          <w:ilvl w:val="1"/>
+          <w:numId w:val="2"/>
+        </w:numPr>
+      </w:pPr>
+      <w:r>
+        <w:t>review criteria</w:t>
+      </w:r>
+    </w:p>
+    <w:p>
+      <w:pPr>
+        <w:numPr>
+          <w:ilvl w:val="1"/>
+          <w:numId w:val="2"/>
+        </w:numPr>
+      </w:pPr>
+      <w:r>
+        <w:t>requirements</w:t>
+      </w:r>
+    </w:p>
+    <w:p>
+      <w:pPr>
+        <w:numPr>
+          <w:ilvl w:val="1"/>
+          <w:numId w:val="2"/>
+        </w:numPr>
+      </w:pPr>
+      <w:r>
+        <w:t>compliance to standards</w:t>
+      </w:r>
+    </w:p>
+    <w:p>
+      <w:pPr>
+        <w:numPr>
+          <w:ilvl w:val="0"/>
+          <w:numId w:val="2"/>
+        </w:numPr>
+      </w:pPr>
+      <w:r>
+        <w:t>Records information about:</w:t>
+      </w:r>
+    </w:p>
+    <w:p>
+      <w:pPr>
+        <w:numPr>
+          <w:ilvl w:val="1"/>
+          <w:numId w:val="2"/>
+        </w:numPr>
+      </w:pPr>
+      <w:r>
+        <w:t>the readiness for the review</w:t>
+      </w:r>
+    </w:p>
+    <w:p>
+      <w:pPr>
+        <w:numPr>
+          <w:ilvl w:val="1"/>
+          <w:numId w:val="2"/>
+        </w:numPr>
+      </w:pPr>
+      <w:r>
+        <w:t>preparation time spent for the review</w:t>
+      </w:r>
+    </w:p>
+    <w:p>
+      <w:pPr>
+        <w:numPr>
+          <w:ilvl w:val="1"/>
+          <w:numId w:val="2"/>
+        </w:numPr>
+      </w:pPr>
+      <w:r>
+        <w:t>time spent in the review</w:t>
+      </w:r>
+    </w:p>
+    <w:p>
+      <w:pPr>
+        <w:numPr>
+          <w:ilvl w:val="1"/>
+          <w:numId w:val="2"/>
+        </w:numPr>
+      </w:pPr>
+      <w:r>
+        <w:t>reviewers, roles and expertise</w:t>
+      </w:r>
+    </w:p>
+    <w:p>
+      <w:pPr>
+        <w:numPr>
+          <w:ilvl w:val="0"/>
+          <w:numId w:val="2"/>
+        </w:numPr>
+      </w:pPr>
+      <w:r>
+        <w:t>Review findings:</w:t>
+      </w:r>
+    </w:p>
+    <w:p>
+      <w:pPr>
+        <w:numPr>
+          <w:ilvl w:val="1"/>
+          <w:numId w:val="2"/>
+        </w:numPr>
+      </w:pPr>
+      <w:r>
+        <w:t>non-conformances</w:t>
+      </w:r>
+    </w:p>
+    <w:p>
+      <w:pPr>
+        <w:numPr>
+          <w:ilvl w:val="1"/>
+          <w:numId w:val="2"/>
+        </w:numPr>
+      </w:pPr>
+      <w:r>
+        <w:t>improvement suggestions</w:t>
+      </w:r>
+    </w:p>
+    <w:p>
+      <w:pPr>
+        <w:numPr>
+          <w:ilvl w:val="0"/>
+          <w:numId w:val="2"/>
+        </w:numPr>
+      </w:pPr>
+      <w:r>
+        <w:t>Identifies the required corrective actions:</w:t>
+      </w:r>
+    </w:p>
+    <w:p>
+      <w:pPr>
+        <w:numPr>
+          <w:ilvl w:val="1"/>
+          <w:numId w:val="2"/>
+        </w:numPr>
+      </w:pPr>
+      <w:r>
+        <w:t>risk identification</w:t>
+      </w:r>
+    </w:p>
+    <w:p>
+      <w:pPr>
+        <w:numPr>
+          <w:ilvl w:val="1"/>
+          <w:numId w:val="2"/>
+        </w:numPr>
+      </w:pPr>
+      <w:r>
+        <w:t>prioritized list of deviations and problems discovered</w:t>
+      </w:r>
+    </w:p>
+    <w:p>
+      <w:pPr>
+        <w:numPr>
+          <w:ilvl w:val="1"/>
+          <w:numId w:val="2"/>
+        </w:numPr>
+      </w:pPr>
+      <w:r>
+        <w:t>the actions, tasks to be performed to fix the problem</w:t>
+      </w:r>
+    </w:p>
+    <w:p>
+      <w:pPr>
+        <w:numPr>
+          <w:ilvl w:val="1"/>
+          <w:numId w:val="2"/>
+        </w:numPr>
+      </w:pPr>
+      <w:r>
+        <w:t>ownership for corrective action</w:t>
+      </w:r>
+    </w:p>
+    <w:p>
+      <w:pPr>
+        <w:numPr>
+          <w:ilvl w:val="1"/>
+          <w:numId w:val="2"/>
+        </w:numPr>
+      </w:pPr>
+      <w:r>
+        <w:t>status and target closure dates for identified problems</w:t>
+      </w:r>
+    </w:p>
+    <w:p/>
+    <w:p>
+      <w:pPr>
+        <w:rPr>
+          <w:b/>
+        </w:rPr>
+      </w:pPr>
+      <w:r>
+        <w:rPr>
+          <w:b/>
+        </w:rPr>
+        <w:t xml:space="preserve">SYS.1.5 Control de </w:t>
+      </w:r>
+      <w:proofErr w:type="spellStart"/>
+      <w:r>
+        <w:rPr>
+          <w:b/>
+        </w:rPr>
+        <w:t>Cambios</w:t>
+      </w:r>
+      <w:proofErr w:type="spellEnd"/>
+    </w:p>
+    <w:p/>
+    <w:p>
+      <w:pPr>
+        <w:numPr>
+          <w:ilvl w:val="0"/>
+          <w:numId w:val="4"/>
+        </w:numPr>
+      </w:pPr>
+      <w:r>
+        <w:t>Used as a mechanism to control change to baselined</w:t>
+      </w:r>
+    </w:p>
+    <w:p>
+      <w:pPr>
+        <w:numPr>
+          <w:ilvl w:val="0"/>
+          <w:numId w:val="4"/>
+        </w:numPr>
+      </w:pPr>
+      <w:r>
+        <w:t>products/products in official project release libraries</w:t>
+      </w:r>
+    </w:p>
+    <w:p>
+      <w:pPr>
+        <w:numPr>
+          <w:ilvl w:val="0"/>
+          <w:numId w:val="4"/>
+        </w:numPr>
+      </w:pPr>
+      <w:r>
+        <w:t>Record of the change requested and made to a baselined product (work products, software, customer documentation, etc.):</w:t>
+      </w:r>
+    </w:p>
+    <w:p>
+      <w:pPr>
+        <w:numPr>
+          <w:ilvl w:val="1"/>
+          <w:numId w:val="2"/>
+        </w:numPr>
+      </w:pPr>
+      <w:r>
+        <w:t>identification of system, documents impacted with change</w:t>
+      </w:r>
+    </w:p>
+    <w:p>
+      <w:pPr>
+        <w:numPr>
+          <w:ilvl w:val="1"/>
+          <w:numId w:val="2"/>
+        </w:numPr>
+      </w:pPr>
+      <w:r>
+        <w:t>identification of change requester</w:t>
+      </w:r>
+    </w:p>
+    <w:p>
+      <w:pPr>
+        <w:numPr>
+          <w:ilvl w:val="1"/>
+          <w:numId w:val="2"/>
+        </w:numPr>
+      </w:pPr>
+      <w:r>
+        <w:t>identification of party responsible for the change</w:t>
+      </w:r>
+    </w:p>
+    <w:p>
+      <w:pPr>
+        <w:numPr>
+          <w:ilvl w:val="1"/>
+          <w:numId w:val="2"/>
+        </w:numPr>
+      </w:pPr>
+      <w:r>
+        <w:t>identification of status of the change</w:t>
+      </w:r>
+    </w:p>
+    <w:p>
+      <w:pPr>
+        <w:numPr>
+          <w:ilvl w:val="0"/>
+          <w:numId w:val="2"/>
+        </w:numPr>
+      </w:pPr>
+      <w:r>
+        <w:t>Linkage to associated customer requests, internal change requests, etc.</w:t>
+      </w:r>
+    </w:p>
+    <w:p>
+      <w:pPr>
+        <w:numPr>
+          <w:ilvl w:val="0"/>
+          <w:numId w:val="4"/>
+        </w:numPr>
+      </w:pPr>
+      <w:r>
+        <w:t>Appropriate approvals</w:t>
+      </w:r>
+    </w:p>
+    <w:p>
+      <w:pPr>
+        <w:numPr>
+          <w:ilvl w:val="0"/>
+          <w:numId w:val="4"/>
+        </w:numPr>
+      </w:pPr>
+      <w:r>
+        <w:lastRenderedPageBreak/>
+        <w:t>Duplicate requests are identified and grouped</w:t>
+      </w:r>
+    </w:p>
+    <w:p/>
+    <w:p>
+      <w:pPr>
+        <w:rPr>
+          <w:b/>
+        </w:rPr>
+      </w:pPr>
+      <w:r>
+        <w:rPr>
+          <w:b/>
+        </w:rPr>
+        <w:t xml:space="preserve">SYS.1.6 </w:t>
+      </w:r>
+      <w:proofErr w:type="spellStart"/>
+      <w:r>
+        <w:rPr>
+          <w:b/>
+        </w:rPr>
+        <w:t>Reporte</w:t>
+      </w:r>
+      <w:proofErr w:type="spellEnd"/>
+      <w:r>
+        <w:rPr>
+          <w:b/>
+        </w:rPr>
+        <w:t xml:space="preserve"> de </w:t>
+      </w:r>
+      <w:proofErr w:type="spellStart"/>
+      <w:r>
+        <w:rPr>
+          <w:b/>
+        </w:rPr>
+        <w:t>Análisis</w:t>
+      </w:r>
+      <w:proofErr w:type="spellEnd"/>
+    </w:p>
+    <w:p>
       <w:bookmarkStart w:id="0" w:name="_GoBack"/>
       <w:bookmarkEnd w:id="0"/>
+    </w:p>
+    <w:p>
+      <w:r>
+        <w:t>15-01 Analysis report</w:t>
+      </w:r>
+    </w:p>
+    <w:p>
+      <w:pPr>
+        <w:numPr>
+          <w:ilvl w:val="0"/>
+          <w:numId w:val="4"/>
+        </w:numPr>
+      </w:pPr>
+      <w:r>
+        <w:t>What was analyzed?</w:t>
+      </w:r>
+    </w:p>
+    <w:p>
+      <w:pPr>
+        <w:numPr>
+          <w:ilvl w:val="0"/>
+          <w:numId w:val="4"/>
+        </w:numPr>
+      </w:pPr>
+      <w:r>
+        <w:t>Who did the analysis?</w:t>
+      </w:r>
+    </w:p>
+    <w:p>
+      <w:pPr>
+        <w:numPr>
+          <w:ilvl w:val="0"/>
+          <w:numId w:val="4"/>
+        </w:numPr>
+      </w:pPr>
+      <w:r>
+        <w:t>The analysis criteria used:</w:t>
+      </w:r>
+    </w:p>
+    <w:p>
+      <w:pPr>
+        <w:numPr>
+          <w:ilvl w:val="1"/>
+          <w:numId w:val="2"/>
+        </w:numPr>
+      </w:pPr>
+      <w:r>
+        <w:t>selection criteria or prioritization scheme used</w:t>
+      </w:r>
+    </w:p>
+    <w:p>
+      <w:pPr>
+        <w:numPr>
+          <w:ilvl w:val="1"/>
+          <w:numId w:val="2"/>
+        </w:numPr>
+      </w:pPr>
+      <w:r>
+        <w:t>decision criteria</w:t>
+      </w:r>
+    </w:p>
+    <w:p>
+      <w:pPr>
+        <w:numPr>
+          <w:ilvl w:val="1"/>
+          <w:numId w:val="2"/>
+        </w:numPr>
+      </w:pPr>
+      <w:r>
+        <w:t>quality criteria</w:t>
+      </w:r>
+    </w:p>
+    <w:p>
+      <w:pPr>
+        <w:numPr>
+          <w:ilvl w:val="0"/>
+          <w:numId w:val="2"/>
+        </w:numPr>
+      </w:pPr>
+      <w:r>
+        <w:t>Records the results:</w:t>
+      </w:r>
+    </w:p>
+    <w:p>
+      <w:pPr>
+        <w:numPr>
+          <w:ilvl w:val="1"/>
+          <w:numId w:val="2"/>
+        </w:numPr>
+      </w:pPr>
+      <w:r>
+        <w:t>what was decided/selected</w:t>
+      </w:r>
+    </w:p>
+    <w:p>
+      <w:pPr>
+        <w:numPr>
+          <w:ilvl w:val="1"/>
+          <w:numId w:val="2"/>
+        </w:numPr>
+      </w:pPr>
+      <w:r>
+        <w:t>reason for the selection</w:t>
+      </w:r>
+    </w:p>
+    <w:p>
+      <w:pPr>
+        <w:numPr>
+          <w:ilvl w:val="1"/>
+          <w:numId w:val="2"/>
+        </w:numPr>
+      </w:pPr>
+      <w:r>
+        <w:t>assumptions made</w:t>
+      </w:r>
+    </w:p>
+    <w:p>
+      <w:pPr>
+        <w:numPr>
+          <w:ilvl w:val="1"/>
+          <w:numId w:val="2"/>
+        </w:numPr>
+      </w:pPr>
+      <w:r>
+        <w:t>potential risks</w:t>
+      </w:r>
+    </w:p>
+    <w:p>
+      <w:pPr>
+        <w:numPr>
+          <w:ilvl w:val="0"/>
+          <w:numId w:val="2"/>
+        </w:numPr>
+      </w:pPr>
+      <w:r>
+        <w:t>Aspects of correctness to analyze include:</w:t>
+      </w:r>
+    </w:p>
+    <w:p>
+      <w:pPr>
+        <w:numPr>
+          <w:ilvl w:val="1"/>
+          <w:numId w:val="2"/>
+        </w:numPr>
+      </w:pPr>
+      <w:r>
+        <w:t>completeness</w:t>
+      </w:r>
+    </w:p>
+    <w:p>
+      <w:pPr>
+        <w:numPr>
+          <w:ilvl w:val="1"/>
+          <w:numId w:val="2"/>
+        </w:numPr>
+      </w:pPr>
+      <w:r>
+        <w:t>understandability</w:t>
+      </w:r>
+    </w:p>
+    <w:p>
+      <w:pPr>
+        <w:numPr>
+          <w:ilvl w:val="1"/>
+          <w:numId w:val="2"/>
+        </w:numPr>
+      </w:pPr>
+      <w:r>
+        <w:t>testability</w:t>
+      </w:r>
+    </w:p>
+    <w:p>
+      <w:pPr>
+        <w:numPr>
+          <w:ilvl w:val="1"/>
+          <w:numId w:val="2"/>
+        </w:numPr>
+      </w:pPr>
+      <w:r>
+        <w:t>verifiability</w:t>
+      </w:r>
+    </w:p>
+    <w:p>
+      <w:pPr>
+        <w:numPr>
+          <w:ilvl w:val="1"/>
+          <w:numId w:val="2"/>
+        </w:numPr>
+      </w:pPr>
+      <w:r>
+        <w:t>feasibility</w:t>
+      </w:r>
+    </w:p>
+    <w:p>
+      <w:pPr>
+        <w:numPr>
+          <w:ilvl w:val="1"/>
+          <w:numId w:val="2"/>
+        </w:numPr>
+      </w:pPr>
+      <w:r>
+        <w:t>validity</w:t>
+      </w:r>
+    </w:p>
+    <w:p>
+      <w:pPr>
+        <w:numPr>
+          <w:ilvl w:val="1"/>
+          <w:numId w:val="2"/>
+        </w:numPr>
+      </w:pPr>
+      <w:r>
+        <w:t>consistency</w:t>
+      </w:r>
+    </w:p>
+    <w:p>
+      <w:pPr>
+        <w:numPr>
+          <w:ilvl w:val="1"/>
+          <w:numId w:val="2"/>
+        </w:numPr>
+      </w:pPr>
+      <w:r>
+        <w:t>adequacy of content</w:t>
+      </w:r>
+    </w:p>
+    <w:p/>
+    <w:p>
+      <w:r>
+        <w:t>17-03 Stakeholder Requirements</w:t>
+      </w:r>
+    </w:p>
+    <w:p>
+      <w:pPr>
+        <w:numPr>
+          <w:ilvl w:val="0"/>
+          <w:numId w:val="5"/>
+        </w:numPr>
+      </w:pPr>
+      <w:r>
+        <w:t>Purpose/objectives defined</w:t>
+      </w:r>
+    </w:p>
+    <w:p>
+      <w:pPr>
+        <w:numPr>
+          <w:ilvl w:val="0"/>
+          <w:numId w:val="5"/>
+        </w:numPr>
+      </w:pPr>
+      <w:r>
+        <w:t>Includes issues/requirements from (contract) reviews</w:t>
+      </w:r>
+    </w:p>
+    <w:p>
+      <w:pPr>
+        <w:numPr>
+          <w:ilvl w:val="0"/>
+          <w:numId w:val="5"/>
+        </w:numPr>
+      </w:pPr>
+      <w:r>
+        <w:t>Identifies any:</w:t>
+      </w:r>
+    </w:p>
+    <w:p>
+      <w:pPr>
+        <w:numPr>
+          <w:ilvl w:val="1"/>
+          <w:numId w:val="2"/>
+        </w:numPr>
+      </w:pPr>
+      <w:r>
+        <w:t>time schedule/constraints</w:t>
+      </w:r>
+    </w:p>
+    <w:p>
+      <w:pPr>
+        <w:numPr>
+          <w:ilvl w:val="1"/>
+          <w:numId w:val="2"/>
+        </w:numPr>
+      </w:pPr>
+      <w:r>
+        <w:t>required feature and functional characteristics</w:t>
+      </w:r>
+    </w:p>
+    <w:p>
+      <w:pPr>
+        <w:numPr>
+          <w:ilvl w:val="1"/>
+          <w:numId w:val="2"/>
+        </w:numPr>
+      </w:pPr>
+      <w:r>
+        <w:t>necessary performance considerations/constraints</w:t>
+      </w:r>
+    </w:p>
+    <w:p>
+      <w:pPr>
+        <w:numPr>
+          <w:ilvl w:val="1"/>
+          <w:numId w:val="2"/>
+        </w:numPr>
+      </w:pPr>
+      <w:r>
+        <w:t>necessary internal/external interface considerations/constraints</w:t>
+      </w:r>
+    </w:p>
+    <w:p>
+      <w:pPr>
+        <w:numPr>
+          <w:ilvl w:val="1"/>
+          <w:numId w:val="2"/>
+        </w:numPr>
+      </w:pPr>
+      <w:r>
+        <w:t>required system characteristics/constraints</w:t>
+      </w:r>
+    </w:p>
+    <w:p>
+      <w:pPr>
+        <w:numPr>
+          <w:ilvl w:val="1"/>
+          <w:numId w:val="2"/>
+        </w:numPr>
+      </w:pPr>
+      <w:r>
+        <w:t>human engineering considerations/constraints</w:t>
+      </w:r>
+    </w:p>
+    <w:p>
+      <w:pPr>
+        <w:numPr>
+          <w:ilvl w:val="1"/>
+          <w:numId w:val="2"/>
+        </w:numPr>
+      </w:pPr>
+      <w:r>
+        <w:t>security considerations/constraints</w:t>
+      </w:r>
+    </w:p>
+    <w:p>
+      <w:pPr>
+        <w:numPr>
+          <w:ilvl w:val="1"/>
+          <w:numId w:val="2"/>
+        </w:numPr>
+      </w:pPr>
+      <w:r>
+        <w:t>environmental considerations/constraints</w:t>
+      </w:r>
+    </w:p>
+    <w:p>
+      <w:pPr>
+        <w:numPr>
+          <w:ilvl w:val="1"/>
+          <w:numId w:val="2"/>
+        </w:numPr>
+      </w:pPr>
+      <w:r>
+        <w:t>operational considerations/constraints</w:t>
+      </w:r>
+    </w:p>
+    <w:p>
+      <w:pPr>
+        <w:numPr>
+          <w:ilvl w:val="1"/>
+          <w:numId w:val="2"/>
+        </w:numPr>
+      </w:pPr>
+      <w:r>
+        <w:t>maintenance considerations/constraints</w:t>
+      </w:r>
+    </w:p>
+    <w:p>
+      <w:pPr>
+        <w:numPr>
+          <w:ilvl w:val="1"/>
+          <w:numId w:val="2"/>
+        </w:numPr>
+      </w:pPr>
+      <w:r>
+        <w:t>installation considerations/constraints</w:t>
+      </w:r>
+    </w:p>
+    <w:p>
+      <w:pPr>
+        <w:numPr>
+          <w:ilvl w:val="1"/>
+          <w:numId w:val="2"/>
+        </w:numPr>
+      </w:pPr>
+      <w:r>
+        <w:t>support considerations/constraints</w:t>
+      </w:r>
+    </w:p>
+    <w:p>
+      <w:pPr>
+        <w:numPr>
+          <w:ilvl w:val="1"/>
+          <w:numId w:val="2"/>
+        </w:numPr>
+      </w:pPr>
+      <w:r>
+        <w:t>design constraints</w:t>
+      </w:r>
+    </w:p>
+    <w:p>
+      <w:pPr>
+        <w:numPr>
+          <w:ilvl w:val="1"/>
+          <w:numId w:val="2"/>
+        </w:numPr>
+      </w:pPr>
+      <w:r>
+        <w:t>safety/reliability considerations/constraints</w:t>
+      </w:r>
+    </w:p>
+    <w:p>
+      <w:pPr>
+        <w:numPr>
+          <w:ilvl w:val="1"/>
+          <w:numId w:val="2"/>
+        </w:numPr>
+      </w:pPr>
+      <w:r>
+        <w:t>quality requirements/expectations</w:t>
+      </w:r>
+    </w:p>
+    <w:p>
+      <w:pPr>
+        <w:numPr>
+          <w:ilvl w:val="1"/>
+          <w:numId w:val="2"/>
+        </w:numPr>
+      </w:pPr>
+    </w:p>
+    <w:p>
+      <w:pPr>
+        <w:rPr>
+          <w:lang w:val="es-MX"/>
+        </w:rPr>
+      </w:pPr>
+    </w:p>
+    <w:p>
+      <w:pPr>
+        <w:rPr>
+          <w:lang w:val="es-MX"/>
+        </w:rPr>
+      </w:pPr>
+    </w:p>
+    <w:p>
+      <w:pPr>
+        <w:rPr>
+          <w:lang w:val="es-MX"/>
+        </w:rPr>
+      </w:pPr>
+      <w:r>
+        <w:rPr>
+          <w:lang w:val="es-MX"/>
+        </w:rPr>
+        <w:t>SYS.2 Análisis de Requisitos</w:t>
+      </w:r>
+    </w:p>
+    <w:p>
+      <w:pPr>
+        <w:rPr>
+          <w:lang w:val="es-MX"/>
+        </w:rPr>
+      </w:pPr>
+    </w:p>
+    <w:p>
+      <w:pPr>
+        <w:rPr>
+          <w:lang w:val="es-MX"/>
+        </w:rPr>
+      </w:pPr>
+    </w:p>
+    <w:p>
+      <w:pPr>
+        <w:rPr>
+          <w:lang w:val="es-MX"/>
+        </w:rPr>
+      </w:pPr>
+    </w:p>
+    <w:p>
+      <w:pPr>
+        <w:rPr>
+          <w:lang w:val="es-MX"/>
+        </w:rPr>
+      </w:pPr>
+      <w:r>
+        <w:rPr>
+          <w:lang w:val="es-MX"/>
+        </w:rPr>
+        <w:t>SWE.1 Análisis de Requisitos</w:t>
+      </w:r>
+    </w:p>
+    <w:p>
+      <w:pPr>
+        <w:rPr>
+          <w:lang w:val="es-MX"/>
+        </w:rPr>
+      </w:pPr>
+    </w:p>
+    <w:p>
+      <w:pPr>
+        <w:rPr>
+          <w:noProof/>
+        </w:rPr>
+      </w:pPr>
+    </w:p>
+    <w:p>
+      <w:pPr>
+        <w:rPr>
+          <w:lang w:val="es-MX"/>
+        </w:rPr>
+      </w:pPr>
+      <w:r>
+        <w:rPr>
+          <w:noProof/>
+        </w:rPr>
+        <w:lastRenderedPageBreak/>
+        <w:drawing>
+          <wp:inline distT="0" distB="0" distL="0" distR="0" wp14:anchorId="3BAC09C6" wp14:editId="10ADCD4B">
+            <wp:extent cx="5657850" cy="7362825"/>
+            <wp:effectExtent l="0" t="0" r="0" b="9525"/>
+            <wp:docPr id="1" name="Imagen 1"/>
+            <wp:cNvGraphicFramePr>
+              <a:graphicFrameLocks xmlns:a="http://schemas.openxmlformats.org/drawingml/2006/main" noChangeAspect="1"/>
+            </wp:cNvGraphicFramePr>
+            <a:graphic xmlns:a="http://schemas.openxmlformats.org/drawingml/2006/main">
+              <a:graphicData uri="http://schemas.openxmlformats.org/drawingml/2006/picture">
+                <pic:pic xmlns:pic="http://schemas.openxmlformats.org/drawingml/2006/picture">
+                  <pic:nvPicPr>
+                    <pic:cNvPr id="1" name=""/>
+                    <pic:cNvPicPr/>
+                  </pic:nvPicPr>
+                  <pic:blipFill>
+                    <a:blip r:embed="rId5"/>
+                    <a:stretch>
+                      <a:fillRect/>
+                    </a:stretch>
+                  </pic:blipFill>
+                  <pic:spPr>
+                    <a:xfrm>
+                      <a:off x="0" y="0"/>
+                      <a:ext cx="5657850" cy="7362825"/>
+                    </a:xfrm>
+                    <a:prstGeom prst="rect">
+                      <a:avLst/>
+                    </a:prstGeom>
+                  </pic:spPr>
+                </pic:pic>
+              </a:graphicData>
+            </a:graphic>
+          </wp:inline>
+        </w:drawing>
+      </w:r>
     </w:p>
     <w:sectPr>
       <w:pgSz w:w="12240" w:h="15840"/>
@@ -45,6 +1718,634 @@
     </w:sectPr>
   </w:body>
 </w:document>
+</file>
+
+<file path=word/numbering.xml><?xml version="1.0" encoding="utf-8"?>
+<w:numbering xmlns:wpc="http://schemas.microsoft.com/office/word/2010/wordprocessingCanvas" xmlns:cx="http://schemas.microsoft.com/office/drawing/2014/chartex" xmlns:cx1="http://schemas.microsoft.com/office/drawing/2015/9/8/chartex" xmlns:cx2="http://schemas.microsoft.com/office/drawing/2015/10/21/chartex" xmlns:cx3="http://schemas.microsoft.com/office/drawing/2016/5/9/chartex" xmlns:cx4="http://schemas.microsoft.com/office/drawing/2016/5/10/chartex" xmlns:cx5="http://schemas.microsoft.com/office/drawing/2016/5/11/chartex" xmlns:cx6="http://schemas.microsoft.com/office/drawing/2016/5/12/chartex" xmlns:cx7="http://schemas.microsoft.com/office/drawing/2016/5/13/chartex" xmlns:cx8="http://schemas.microsoft.com/office/drawing/2016/5/14/chartex" xmlns:mc="http://schemas.openxmlformats.org/markup-compatibility/2006" xmlns:aink="http://schemas.microsoft.com/office/drawing/2016/ink" xmlns:am3d="http://schemas.microsoft.com/office/drawing/2017/model3d" xmlns:o="urn:schemas-microsoft-com:office:office" xmlns:r="http://schemas.openxmlformats.org/officeDocument/2006/relationships" xmlns:m="http://schemas.openxmlformats.org/officeDocument/2006/math" xmlns:v="urn:schemas-microsoft-com:vml" xmlns:wp14="http://schemas.microsoft.com/office/word/2010/wordprocessingDrawing" xmlns:wp="http://schemas.openxmlformats.org/drawingml/2006/wordprocessingDrawing" xmlns:w10="urn:schemas-microsoft-com:office:word" xmlns:w="http://schemas.openxmlformats.org/wordprocessingml/2006/main" xmlns:w14="http://schemas.microsoft.com/office/word/2010/wordml" xmlns:w15="http://schemas.microsoft.com/office/word/2012/wordml" xmlns:w16cid="http://schemas.microsoft.com/office/word/2016/wordml/cid" xmlns:w16se="http://schemas.microsoft.com/office/word/2015/wordml/symex" xmlns:wpg="http://schemas.microsoft.com/office/word/2010/wordprocessingGroup" xmlns:wpi="http://schemas.microsoft.com/office/word/2010/wordprocessingInk" xmlns:wne="http://schemas.microsoft.com/office/word/2006/wordml" xmlns:wps="http://schemas.microsoft.com/office/word/2010/wordprocessingShape" mc:Ignorable="w14 w15 w16se w16cid wp14">
+  <w:abstractNum w:abstractNumId="0" w15:restartNumberingAfterBreak="0">
+    <w:nsid w:val="49753F97"/>
+    <w:multiLevelType w:val="hybridMultilevel"/>
+    <w:tmpl w:val="8BE08C78"/>
+    <w:lvl w:ilvl="0" w:tplc="04090001">
+      <w:start w:val="1"/>
+      <w:numFmt w:val="bullet"/>
+      <w:lvlText w:val=""/>
+      <w:lvlJc w:val="left"/>
+      <w:pPr>
+        <w:ind w:left="720" w:hanging="360"/>
+      </w:pPr>
+      <w:rPr>
+        <w:rFonts w:ascii="Symbol" w:hAnsi="Symbol" w:hint="default"/>
+      </w:rPr>
+    </w:lvl>
+    <w:lvl w:ilvl="1" w:tplc="04090003">
+      <w:start w:val="1"/>
+      <w:numFmt w:val="bullet"/>
+      <w:lvlText w:val="o"/>
+      <w:lvlJc w:val="left"/>
+      <w:pPr>
+        <w:ind w:left="1440" w:hanging="360"/>
+      </w:pPr>
+      <w:rPr>
+        <w:rFonts w:ascii="Courier New" w:hAnsi="Courier New" w:cs="Courier New" w:hint="default"/>
+      </w:rPr>
+    </w:lvl>
+    <w:lvl w:ilvl="2" w:tplc="04090005">
+      <w:start w:val="1"/>
+      <w:numFmt w:val="bullet"/>
+      <w:lvlText w:val=""/>
+      <w:lvlJc w:val="left"/>
+      <w:pPr>
+        <w:ind w:left="2160" w:hanging="360"/>
+      </w:pPr>
+      <w:rPr>
+        <w:rFonts w:ascii="Wingdings" w:hAnsi="Wingdings" w:hint="default"/>
+      </w:rPr>
+    </w:lvl>
+    <w:lvl w:ilvl="3" w:tplc="04090001">
+      <w:start w:val="1"/>
+      <w:numFmt w:val="bullet"/>
+      <w:lvlText w:val=""/>
+      <w:lvlJc w:val="left"/>
+      <w:pPr>
+        <w:ind w:left="2880" w:hanging="360"/>
+      </w:pPr>
+      <w:rPr>
+        <w:rFonts w:ascii="Symbol" w:hAnsi="Symbol" w:hint="default"/>
+      </w:rPr>
+    </w:lvl>
+    <w:lvl w:ilvl="4" w:tplc="04090003">
+      <w:start w:val="1"/>
+      <w:numFmt w:val="bullet"/>
+      <w:lvlText w:val="o"/>
+      <w:lvlJc w:val="left"/>
+      <w:pPr>
+        <w:ind w:left="3600" w:hanging="360"/>
+      </w:pPr>
+      <w:rPr>
+        <w:rFonts w:ascii="Courier New" w:hAnsi="Courier New" w:cs="Courier New" w:hint="default"/>
+      </w:rPr>
+    </w:lvl>
+    <w:lvl w:ilvl="5" w:tplc="04090005">
+      <w:start w:val="1"/>
+      <w:numFmt w:val="bullet"/>
+      <w:lvlText w:val=""/>
+      <w:lvlJc w:val="left"/>
+      <w:pPr>
+        <w:ind w:left="4320" w:hanging="360"/>
+      </w:pPr>
+      <w:rPr>
+        <w:rFonts w:ascii="Wingdings" w:hAnsi="Wingdings" w:hint="default"/>
+      </w:rPr>
+    </w:lvl>
+    <w:lvl w:ilvl="6" w:tplc="04090001">
+      <w:start w:val="1"/>
+      <w:numFmt w:val="bullet"/>
+      <w:lvlText w:val=""/>
+      <w:lvlJc w:val="left"/>
+      <w:pPr>
+        <w:ind w:left="5040" w:hanging="360"/>
+      </w:pPr>
+      <w:rPr>
+        <w:rFonts w:ascii="Symbol" w:hAnsi="Symbol" w:hint="default"/>
+      </w:rPr>
+    </w:lvl>
+    <w:lvl w:ilvl="7" w:tplc="04090003">
+      <w:start w:val="1"/>
+      <w:numFmt w:val="bullet"/>
+      <w:lvlText w:val="o"/>
+      <w:lvlJc w:val="left"/>
+      <w:pPr>
+        <w:ind w:left="5760" w:hanging="360"/>
+      </w:pPr>
+      <w:rPr>
+        <w:rFonts w:ascii="Courier New" w:hAnsi="Courier New" w:cs="Courier New" w:hint="default"/>
+      </w:rPr>
+    </w:lvl>
+    <w:lvl w:ilvl="8" w:tplc="04090005">
+      <w:start w:val="1"/>
+      <w:numFmt w:val="bullet"/>
+      <w:lvlText w:val=""/>
+      <w:lvlJc w:val="left"/>
+      <w:pPr>
+        <w:ind w:left="6480" w:hanging="360"/>
+      </w:pPr>
+      <w:rPr>
+        <w:rFonts w:ascii="Wingdings" w:hAnsi="Wingdings" w:hint="default"/>
+      </w:rPr>
+    </w:lvl>
+  </w:abstractNum>
+  <w:abstractNum w:abstractNumId="1" w15:restartNumberingAfterBreak="0">
+    <w:nsid w:val="4A444819"/>
+    <w:multiLevelType w:val="hybridMultilevel"/>
+    <w:tmpl w:val="172EC506"/>
+    <w:lvl w:ilvl="0" w:tplc="04090001">
+      <w:start w:val="1"/>
+      <w:numFmt w:val="bullet"/>
+      <w:lvlText w:val=""/>
+      <w:lvlJc w:val="left"/>
+      <w:pPr>
+        <w:ind w:left="720" w:hanging="360"/>
+      </w:pPr>
+      <w:rPr>
+        <w:rFonts w:ascii="Symbol" w:hAnsi="Symbol" w:hint="default"/>
+      </w:rPr>
+    </w:lvl>
+    <w:lvl w:ilvl="1" w:tplc="709478AE">
+      <w:numFmt w:val="bullet"/>
+      <w:lvlText w:val="-"/>
+      <w:lvlJc w:val="left"/>
+      <w:pPr>
+        <w:ind w:left="1440" w:hanging="360"/>
+      </w:pPr>
+      <w:rPr>
+        <w:rFonts w:ascii="Arial" w:eastAsiaTheme="minorHAnsi" w:hAnsi="Arial" w:cs="Arial" w:hint="default"/>
+      </w:rPr>
+    </w:lvl>
+    <w:lvl w:ilvl="2" w:tplc="04090005">
+      <w:start w:val="1"/>
+      <w:numFmt w:val="bullet"/>
+      <w:lvlText w:val=""/>
+      <w:lvlJc w:val="left"/>
+      <w:pPr>
+        <w:ind w:left="2160" w:hanging="360"/>
+      </w:pPr>
+      <w:rPr>
+        <w:rFonts w:ascii="Wingdings" w:hAnsi="Wingdings" w:hint="default"/>
+      </w:rPr>
+    </w:lvl>
+    <w:lvl w:ilvl="3" w:tplc="04090001">
+      <w:start w:val="1"/>
+      <w:numFmt w:val="bullet"/>
+      <w:lvlText w:val=""/>
+      <w:lvlJc w:val="left"/>
+      <w:pPr>
+        <w:ind w:left="2880" w:hanging="360"/>
+      </w:pPr>
+      <w:rPr>
+        <w:rFonts w:ascii="Symbol" w:hAnsi="Symbol" w:hint="default"/>
+      </w:rPr>
+    </w:lvl>
+    <w:lvl w:ilvl="4" w:tplc="04090003">
+      <w:start w:val="1"/>
+      <w:numFmt w:val="bullet"/>
+      <w:lvlText w:val="o"/>
+      <w:lvlJc w:val="left"/>
+      <w:pPr>
+        <w:ind w:left="3600" w:hanging="360"/>
+      </w:pPr>
+      <w:rPr>
+        <w:rFonts w:ascii="Courier New" w:hAnsi="Courier New" w:cs="Courier New" w:hint="default"/>
+      </w:rPr>
+    </w:lvl>
+    <w:lvl w:ilvl="5" w:tplc="04090005">
+      <w:start w:val="1"/>
+      <w:numFmt w:val="bullet"/>
+      <w:lvlText w:val=""/>
+      <w:lvlJc w:val="left"/>
+      <w:pPr>
+        <w:ind w:left="4320" w:hanging="360"/>
+      </w:pPr>
+      <w:rPr>
+        <w:rFonts w:ascii="Wingdings" w:hAnsi="Wingdings" w:hint="default"/>
+      </w:rPr>
+    </w:lvl>
+    <w:lvl w:ilvl="6" w:tplc="04090001">
+      <w:start w:val="1"/>
+      <w:numFmt w:val="bullet"/>
+      <w:lvlText w:val=""/>
+      <w:lvlJc w:val="left"/>
+      <w:pPr>
+        <w:ind w:left="5040" w:hanging="360"/>
+      </w:pPr>
+      <w:rPr>
+        <w:rFonts w:ascii="Symbol" w:hAnsi="Symbol" w:hint="default"/>
+      </w:rPr>
+    </w:lvl>
+    <w:lvl w:ilvl="7" w:tplc="04090003">
+      <w:start w:val="1"/>
+      <w:numFmt w:val="bullet"/>
+      <w:lvlText w:val="o"/>
+      <w:lvlJc w:val="left"/>
+      <w:pPr>
+        <w:ind w:left="5760" w:hanging="360"/>
+      </w:pPr>
+      <w:rPr>
+        <w:rFonts w:ascii="Courier New" w:hAnsi="Courier New" w:cs="Courier New" w:hint="default"/>
+      </w:rPr>
+    </w:lvl>
+    <w:lvl w:ilvl="8" w:tplc="04090005">
+      <w:start w:val="1"/>
+      <w:numFmt w:val="bullet"/>
+      <w:lvlText w:val=""/>
+      <w:lvlJc w:val="left"/>
+      <w:pPr>
+        <w:ind w:left="6480" w:hanging="360"/>
+      </w:pPr>
+      <w:rPr>
+        <w:rFonts w:ascii="Wingdings" w:hAnsi="Wingdings" w:hint="default"/>
+      </w:rPr>
+    </w:lvl>
+  </w:abstractNum>
+  <w:abstractNum w:abstractNumId="2" w15:restartNumberingAfterBreak="0">
+    <w:nsid w:val="5E7B5ED0"/>
+    <w:multiLevelType w:val="hybridMultilevel"/>
+    <w:tmpl w:val="1FCC5188"/>
+    <w:lvl w:ilvl="0" w:tplc="04090001">
+      <w:start w:val="1"/>
+      <w:numFmt w:val="bullet"/>
+      <w:lvlText w:val=""/>
+      <w:lvlJc w:val="left"/>
+      <w:pPr>
+        <w:ind w:left="720" w:hanging="360"/>
+      </w:pPr>
+      <w:rPr>
+        <w:rFonts w:ascii="Symbol" w:hAnsi="Symbol" w:hint="default"/>
+      </w:rPr>
+    </w:lvl>
+    <w:lvl w:ilvl="1" w:tplc="04090003">
+      <w:start w:val="1"/>
+      <w:numFmt w:val="bullet"/>
+      <w:lvlText w:val="o"/>
+      <w:lvlJc w:val="left"/>
+      <w:pPr>
+        <w:ind w:left="1440" w:hanging="360"/>
+      </w:pPr>
+      <w:rPr>
+        <w:rFonts w:ascii="Courier New" w:hAnsi="Courier New" w:cs="Courier New" w:hint="default"/>
+      </w:rPr>
+    </w:lvl>
+    <w:lvl w:ilvl="2" w:tplc="04090005">
+      <w:start w:val="1"/>
+      <w:numFmt w:val="bullet"/>
+      <w:lvlText w:val=""/>
+      <w:lvlJc w:val="left"/>
+      <w:pPr>
+        <w:ind w:left="2160" w:hanging="360"/>
+      </w:pPr>
+      <w:rPr>
+        <w:rFonts w:ascii="Wingdings" w:hAnsi="Wingdings" w:hint="default"/>
+      </w:rPr>
+    </w:lvl>
+    <w:lvl w:ilvl="3" w:tplc="04090001">
+      <w:start w:val="1"/>
+      <w:numFmt w:val="bullet"/>
+      <w:lvlText w:val=""/>
+      <w:lvlJc w:val="left"/>
+      <w:pPr>
+        <w:ind w:left="2880" w:hanging="360"/>
+      </w:pPr>
+      <w:rPr>
+        <w:rFonts w:ascii="Symbol" w:hAnsi="Symbol" w:hint="default"/>
+      </w:rPr>
+    </w:lvl>
+    <w:lvl w:ilvl="4" w:tplc="04090003">
+      <w:start w:val="1"/>
+      <w:numFmt w:val="bullet"/>
+      <w:lvlText w:val="o"/>
+      <w:lvlJc w:val="left"/>
+      <w:pPr>
+        <w:ind w:left="3600" w:hanging="360"/>
+      </w:pPr>
+      <w:rPr>
+        <w:rFonts w:ascii="Courier New" w:hAnsi="Courier New" w:cs="Courier New" w:hint="default"/>
+      </w:rPr>
+    </w:lvl>
+    <w:lvl w:ilvl="5" w:tplc="04090005">
+      <w:start w:val="1"/>
+      <w:numFmt w:val="bullet"/>
+      <w:lvlText w:val=""/>
+      <w:lvlJc w:val="left"/>
+      <w:pPr>
+        <w:ind w:left="4320" w:hanging="360"/>
+      </w:pPr>
+      <w:rPr>
+        <w:rFonts w:ascii="Wingdings" w:hAnsi="Wingdings" w:hint="default"/>
+      </w:rPr>
+    </w:lvl>
+    <w:lvl w:ilvl="6" w:tplc="04090001">
+      <w:start w:val="1"/>
+      <w:numFmt w:val="bullet"/>
+      <w:lvlText w:val=""/>
+      <w:lvlJc w:val="left"/>
+      <w:pPr>
+        <w:ind w:left="5040" w:hanging="360"/>
+      </w:pPr>
+      <w:rPr>
+        <w:rFonts w:ascii="Symbol" w:hAnsi="Symbol" w:hint="default"/>
+      </w:rPr>
+    </w:lvl>
+    <w:lvl w:ilvl="7" w:tplc="04090003">
+      <w:start w:val="1"/>
+      <w:numFmt w:val="bullet"/>
+      <w:lvlText w:val="o"/>
+      <w:lvlJc w:val="left"/>
+      <w:pPr>
+        <w:ind w:left="5760" w:hanging="360"/>
+      </w:pPr>
+      <w:rPr>
+        <w:rFonts w:ascii="Courier New" w:hAnsi="Courier New" w:cs="Courier New" w:hint="default"/>
+      </w:rPr>
+    </w:lvl>
+    <w:lvl w:ilvl="8" w:tplc="04090005">
+      <w:start w:val="1"/>
+      <w:numFmt w:val="bullet"/>
+      <w:lvlText w:val=""/>
+      <w:lvlJc w:val="left"/>
+      <w:pPr>
+        <w:ind w:left="6480" w:hanging="360"/>
+      </w:pPr>
+      <w:rPr>
+        <w:rFonts w:ascii="Wingdings" w:hAnsi="Wingdings" w:hint="default"/>
+      </w:rPr>
+    </w:lvl>
+  </w:abstractNum>
+  <w:abstractNum w:abstractNumId="3" w15:restartNumberingAfterBreak="0">
+    <w:nsid w:val="709D7620"/>
+    <w:multiLevelType w:val="hybridMultilevel"/>
+    <w:tmpl w:val="46244B1C"/>
+    <w:lvl w:ilvl="0" w:tplc="04090001">
+      <w:start w:val="1"/>
+      <w:numFmt w:val="bullet"/>
+      <w:lvlText w:val=""/>
+      <w:lvlJc w:val="left"/>
+      <w:pPr>
+        <w:ind w:left="720" w:hanging="360"/>
+      </w:pPr>
+      <w:rPr>
+        <w:rFonts w:ascii="Symbol" w:hAnsi="Symbol" w:hint="default"/>
+      </w:rPr>
+    </w:lvl>
+    <w:lvl w:ilvl="1" w:tplc="709478AE">
+      <w:numFmt w:val="bullet"/>
+      <w:lvlText w:val="-"/>
+      <w:lvlJc w:val="left"/>
+      <w:pPr>
+        <w:ind w:left="1440" w:hanging="360"/>
+      </w:pPr>
+      <w:rPr>
+        <w:rFonts w:ascii="Arial" w:eastAsiaTheme="minorHAnsi" w:hAnsi="Arial" w:cs="Arial" w:hint="default"/>
+      </w:rPr>
+    </w:lvl>
+    <w:lvl w:ilvl="2" w:tplc="04090005">
+      <w:start w:val="1"/>
+      <w:numFmt w:val="bullet"/>
+      <w:lvlText w:val=""/>
+      <w:lvlJc w:val="left"/>
+      <w:pPr>
+        <w:ind w:left="2160" w:hanging="360"/>
+      </w:pPr>
+      <w:rPr>
+        <w:rFonts w:ascii="Wingdings" w:hAnsi="Wingdings" w:hint="default"/>
+      </w:rPr>
+    </w:lvl>
+    <w:lvl w:ilvl="3" w:tplc="04090001">
+      <w:start w:val="1"/>
+      <w:numFmt w:val="bullet"/>
+      <w:lvlText w:val=""/>
+      <w:lvlJc w:val="left"/>
+      <w:pPr>
+        <w:ind w:left="2880" w:hanging="360"/>
+      </w:pPr>
+      <w:rPr>
+        <w:rFonts w:ascii="Symbol" w:hAnsi="Symbol" w:hint="default"/>
+      </w:rPr>
+    </w:lvl>
+    <w:lvl w:ilvl="4" w:tplc="04090003">
+      <w:start w:val="1"/>
+      <w:numFmt w:val="bullet"/>
+      <w:lvlText w:val="o"/>
+      <w:lvlJc w:val="left"/>
+      <w:pPr>
+        <w:ind w:left="3600" w:hanging="360"/>
+      </w:pPr>
+      <w:rPr>
+        <w:rFonts w:ascii="Courier New" w:hAnsi="Courier New" w:cs="Courier New" w:hint="default"/>
+      </w:rPr>
+    </w:lvl>
+    <w:lvl w:ilvl="5" w:tplc="04090005">
+      <w:start w:val="1"/>
+      <w:numFmt w:val="bullet"/>
+      <w:lvlText w:val=""/>
+      <w:lvlJc w:val="left"/>
+      <w:pPr>
+        <w:ind w:left="4320" w:hanging="360"/>
+      </w:pPr>
+      <w:rPr>
+        <w:rFonts w:ascii="Wingdings" w:hAnsi="Wingdings" w:hint="default"/>
+      </w:rPr>
+    </w:lvl>
+    <w:lvl w:ilvl="6" w:tplc="04090001">
+      <w:start w:val="1"/>
+      <w:numFmt w:val="bullet"/>
+      <w:lvlText w:val=""/>
+      <w:lvlJc w:val="left"/>
+      <w:pPr>
+        <w:ind w:left="5040" w:hanging="360"/>
+      </w:pPr>
+      <w:rPr>
+        <w:rFonts w:ascii="Symbol" w:hAnsi="Symbol" w:hint="default"/>
+      </w:rPr>
+    </w:lvl>
+    <w:lvl w:ilvl="7" w:tplc="04090003">
+      <w:start w:val="1"/>
+      <w:numFmt w:val="bullet"/>
+      <w:lvlText w:val="o"/>
+      <w:lvlJc w:val="left"/>
+      <w:pPr>
+        <w:ind w:left="5760" w:hanging="360"/>
+      </w:pPr>
+      <w:rPr>
+        <w:rFonts w:ascii="Courier New" w:hAnsi="Courier New" w:cs="Courier New" w:hint="default"/>
+      </w:rPr>
+    </w:lvl>
+    <w:lvl w:ilvl="8" w:tplc="04090005">
+      <w:start w:val="1"/>
+      <w:numFmt w:val="bullet"/>
+      <w:lvlText w:val=""/>
+      <w:lvlJc w:val="left"/>
+      <w:pPr>
+        <w:ind w:left="6480" w:hanging="360"/>
+      </w:pPr>
+      <w:rPr>
+        <w:rFonts w:ascii="Wingdings" w:hAnsi="Wingdings" w:hint="default"/>
+      </w:rPr>
+    </w:lvl>
+  </w:abstractNum>
+  <w:abstractNum w:abstractNumId="4" w15:restartNumberingAfterBreak="0">
+    <w:nsid w:val="73B412A1"/>
+    <w:multiLevelType w:val="hybridMultilevel"/>
+    <w:tmpl w:val="AD1203B8"/>
+    <w:lvl w:ilvl="0" w:tplc="04090001">
+      <w:start w:val="1"/>
+      <w:numFmt w:val="bullet"/>
+      <w:lvlText w:val=""/>
+      <w:lvlJc w:val="left"/>
+      <w:pPr>
+        <w:ind w:left="720" w:hanging="360"/>
+      </w:pPr>
+      <w:rPr>
+        <w:rFonts w:ascii="Symbol" w:hAnsi="Symbol" w:hint="default"/>
+      </w:rPr>
+    </w:lvl>
+    <w:lvl w:ilvl="1" w:tplc="04090003">
+      <w:start w:val="1"/>
+      <w:numFmt w:val="bullet"/>
+      <w:lvlText w:val="o"/>
+      <w:lvlJc w:val="left"/>
+      <w:pPr>
+        <w:ind w:left="1440" w:hanging="360"/>
+      </w:pPr>
+      <w:rPr>
+        <w:rFonts w:ascii="Courier New" w:hAnsi="Courier New" w:cs="Courier New" w:hint="default"/>
+      </w:rPr>
+    </w:lvl>
+    <w:lvl w:ilvl="2" w:tplc="04090005">
+      <w:start w:val="1"/>
+      <w:numFmt w:val="bullet"/>
+      <w:lvlText w:val=""/>
+      <w:lvlJc w:val="left"/>
+      <w:pPr>
+        <w:ind w:left="2160" w:hanging="360"/>
+      </w:pPr>
+      <w:rPr>
+        <w:rFonts w:ascii="Wingdings" w:hAnsi="Wingdings" w:hint="default"/>
+      </w:rPr>
+    </w:lvl>
+    <w:lvl w:ilvl="3" w:tplc="04090001">
+      <w:start w:val="1"/>
+      <w:numFmt w:val="bullet"/>
+      <w:lvlText w:val=""/>
+      <w:lvlJc w:val="left"/>
+      <w:pPr>
+        <w:ind w:left="2880" w:hanging="360"/>
+      </w:pPr>
+      <w:rPr>
+        <w:rFonts w:ascii="Symbol" w:hAnsi="Symbol" w:hint="default"/>
+      </w:rPr>
+    </w:lvl>
+    <w:lvl w:ilvl="4" w:tplc="04090003">
+      <w:start w:val="1"/>
+      <w:numFmt w:val="bullet"/>
+      <w:lvlText w:val="o"/>
+      <w:lvlJc w:val="left"/>
+      <w:pPr>
+        <w:ind w:left="3600" w:hanging="360"/>
+      </w:pPr>
+      <w:rPr>
+        <w:rFonts w:ascii="Courier New" w:hAnsi="Courier New" w:cs="Courier New" w:hint="default"/>
+      </w:rPr>
+    </w:lvl>
+    <w:lvl w:ilvl="5" w:tplc="04090005">
+      <w:start w:val="1"/>
+      <w:numFmt w:val="bullet"/>
+      <w:lvlText w:val=""/>
+      <w:lvlJc w:val="left"/>
+      <w:pPr>
+        <w:ind w:left="4320" w:hanging="360"/>
+      </w:pPr>
+      <w:rPr>
+        <w:rFonts w:ascii="Wingdings" w:hAnsi="Wingdings" w:hint="default"/>
+      </w:rPr>
+    </w:lvl>
+    <w:lvl w:ilvl="6" w:tplc="04090001">
+      <w:start w:val="1"/>
+      <w:numFmt w:val="bullet"/>
+      <w:lvlText w:val=""/>
+      <w:lvlJc w:val="left"/>
+      <w:pPr>
+        <w:ind w:left="5040" w:hanging="360"/>
+      </w:pPr>
+      <w:rPr>
+        <w:rFonts w:ascii="Symbol" w:hAnsi="Symbol" w:hint="default"/>
+      </w:rPr>
+    </w:lvl>
+    <w:lvl w:ilvl="7" w:tplc="04090003">
+      <w:start w:val="1"/>
+      <w:numFmt w:val="bullet"/>
+      <w:lvlText w:val="o"/>
+      <w:lvlJc w:val="left"/>
+      <w:pPr>
+        <w:ind w:left="5760" w:hanging="360"/>
+      </w:pPr>
+      <w:rPr>
+        <w:rFonts w:ascii="Courier New" w:hAnsi="Courier New" w:cs="Courier New" w:hint="default"/>
+      </w:rPr>
+    </w:lvl>
+    <w:lvl w:ilvl="8" w:tplc="04090005">
+      <w:start w:val="1"/>
+      <w:numFmt w:val="bullet"/>
+      <w:lvlText w:val=""/>
+      <w:lvlJc w:val="left"/>
+      <w:pPr>
+        <w:ind w:left="6480" w:hanging="360"/>
+      </w:pPr>
+      <w:rPr>
+        <w:rFonts w:ascii="Wingdings" w:hAnsi="Wingdings" w:hint="default"/>
+      </w:rPr>
+    </w:lvl>
+  </w:abstractNum>
+  <w:num w:numId="1">
+    <w:abstractNumId w:val="1"/>
+    <w:lvlOverride w:ilvl="0"/>
+    <w:lvlOverride w:ilvl="1"/>
+    <w:lvlOverride w:ilvl="2"/>
+    <w:lvlOverride w:ilvl="3"/>
+    <w:lvlOverride w:ilvl="4"/>
+    <w:lvlOverride w:ilvl="5"/>
+    <w:lvlOverride w:ilvl="6"/>
+    <w:lvlOverride w:ilvl="7"/>
+    <w:lvlOverride w:ilvl="8"/>
+  </w:num>
+  <w:num w:numId="2">
+    <w:abstractNumId w:val="3"/>
+    <w:lvlOverride w:ilvl="0"/>
+    <w:lvlOverride w:ilvl="1"/>
+    <w:lvlOverride w:ilvl="2"/>
+    <w:lvlOverride w:ilvl="3"/>
+    <w:lvlOverride w:ilvl="4"/>
+    <w:lvlOverride w:ilvl="5"/>
+    <w:lvlOverride w:ilvl="6"/>
+    <w:lvlOverride w:ilvl="7"/>
+    <w:lvlOverride w:ilvl="8"/>
+  </w:num>
+  <w:num w:numId="3">
+    <w:abstractNumId w:val="2"/>
+    <w:lvlOverride w:ilvl="0"/>
+    <w:lvlOverride w:ilvl="1"/>
+    <w:lvlOverride w:ilvl="2"/>
+    <w:lvlOverride w:ilvl="3"/>
+    <w:lvlOverride w:ilvl="4"/>
+    <w:lvlOverride w:ilvl="5"/>
+    <w:lvlOverride w:ilvl="6"/>
+    <w:lvlOverride w:ilvl="7"/>
+    <w:lvlOverride w:ilvl="8"/>
+  </w:num>
+  <w:num w:numId="4">
+    <w:abstractNumId w:val="4"/>
+    <w:lvlOverride w:ilvl="0"/>
+    <w:lvlOverride w:ilvl="1"/>
+    <w:lvlOverride w:ilvl="2"/>
+    <w:lvlOverride w:ilvl="3"/>
+    <w:lvlOverride w:ilvl="4"/>
+    <w:lvlOverride w:ilvl="5"/>
+    <w:lvlOverride w:ilvl="6"/>
+    <w:lvlOverride w:ilvl="7"/>
+    <w:lvlOverride w:ilvl="8"/>
+  </w:num>
+  <w:num w:numId="5">
+    <w:abstractNumId w:val="0"/>
+    <w:lvlOverride w:ilvl="0"/>
+    <w:lvlOverride w:ilvl="1"/>
+    <w:lvlOverride w:ilvl="2"/>
+    <w:lvlOverride w:ilvl="3"/>
+    <w:lvlOverride w:ilvl="4"/>
+    <w:lvlOverride w:ilvl="5"/>
+    <w:lvlOverride w:ilvl="6"/>
+    <w:lvlOverride w:ilvl="7"/>
+    <w:lvlOverride w:ilvl="8"/>
+  </w:num>
+</w:numbering>
 </file>
 
 <file path=word/styles.xml><?xml version="1.0" encoding="utf-8"?>
@@ -444,7 +2745,6 @@
   <w:style w:type="character" w:default="1" w:styleId="Fuentedeprrafopredeter">
     <w:name w:val="Default Paragraph Font"/>
     <w:uiPriority w:val="1"/>
-    <w:semiHidden/>
     <w:unhideWhenUsed/>
   </w:style>
   <w:style w:type="table" w:default="1" w:styleId="Tablanormal">
@@ -467,6 +2767,33 @@
     <w:uiPriority w:val="99"/>
     <w:semiHidden/>
     <w:unhideWhenUsed/>
+  </w:style>
+  <w:style w:type="paragraph" w:styleId="Textodeglobo">
+    <w:name w:val="Balloon Text"/>
+    <w:basedOn w:val="Normal"/>
+    <w:link w:val="TextodegloboCar"/>
+    <w:uiPriority w:val="99"/>
+    <w:semiHidden/>
+    <w:unhideWhenUsed/>
+    <w:rsid w:val="00D73416"/>
+    <w:rPr>
+      <w:rFonts w:ascii="Segoe UI" w:hAnsi="Segoe UI" w:cs="Segoe UI"/>
+      <w:sz w:val="18"/>
+      <w:szCs w:val="18"/>
+    </w:rPr>
+  </w:style>
+  <w:style w:type="character" w:customStyle="1" w:styleId="TextodegloboCar">
+    <w:name w:val="Texto de globo Car"/>
+    <w:basedOn w:val="Fuentedeprrafopredeter"/>
+    <w:link w:val="Textodeglobo"/>
+    <w:uiPriority w:val="99"/>
+    <w:semiHidden/>
+    <w:rsid w:val="00D73416"/>
+    <w:rPr>
+      <w:rFonts w:ascii="Segoe UI" w:hAnsi="Segoe UI" w:cs="Segoe UI"/>
+      <w:sz w:val="18"/>
+      <w:szCs w:val="18"/>
+    </w:rPr>
   </w:style>
 </w:styles>
 </file>

</xml_diff>